<commit_message>
#215 Accelerant Page with decision maker signature
</commit_message>
<xml_diff>
--- a/project-sparq/#215 Accelerant Page - SSI-RSDI RAP.docx
+++ b/project-sparq/#215 Accelerant Page - SSI-RSDI RAP.docx
@@ -1,6 +1,6 @@
 
 <file path=word/document.xml><?xml version="1.0" encoding="utf-8"?>
-<w:document xmlns:wpc="http://schemas.microsoft.com/office/word/2010/wordprocessingCanvas" xmlns:cx="http://schemas.microsoft.com/office/drawing/2014/chartex" xmlns:cx1="http://schemas.microsoft.com/office/drawing/2015/9/8/chartex" xmlns:cx2="http://schemas.microsoft.com/office/drawing/2015/10/21/chartex" xmlns:cx3="http://schemas.microsoft.com/office/drawing/2016/5/9/chartex" xmlns:cx4="http://schemas.microsoft.com/office/drawing/2016/5/10/chartex" xmlns:cx5="http://schemas.microsoft.com/office/drawing/2016/5/11/chartex" xmlns:cx6="http://schemas.microsoft.com/office/drawing/2016/5/12/chartex" xmlns:cx7="http://schemas.microsoft.com/office/drawing/2016/5/13/chartex" xmlns:cx8="http://schemas.microsoft.com/office/drawing/2016/5/14/chartex" xmlns:mc="http://schemas.openxmlformats.org/markup-compatibility/2006" xmlns:aink="http://schemas.microsoft.com/office/drawing/2016/ink" xmlns:am3d="http://schemas.microsoft.com/office/drawing/2017/model3d" xmlns:o="urn:schemas-microsoft-com:office:office" xmlns:r="http://schemas.openxmlformats.org/officeDocument/2006/relationships" xmlns:m="http://schemas.openxmlformats.org/officeDocument/2006/math" xmlns:v="urn:schemas-microsoft-com:vml" xmlns:wp14="http://schemas.microsoft.com/office/word/2010/wordprocessingDrawing" xmlns:wp="http://schemas.openxmlformats.org/drawingml/2006/wordprocessingDrawing" xmlns:w10="urn:schemas-microsoft-com:office:word" xmlns:w="http://schemas.openxmlformats.org/wordprocessingml/2006/main" xmlns:w14="http://schemas.microsoft.com/office/word/2010/wordml" xmlns:w15="http://schemas.microsoft.com/office/word/2012/wordml" xmlns:w16cex="http://schemas.microsoft.com/office/word/2018/wordml/cex" xmlns:w16cid="http://schemas.microsoft.com/office/word/2016/wordml/cid" xmlns:w16="http://schemas.microsoft.com/office/word/2018/wordml" xmlns:w16se="http://schemas.microsoft.com/office/word/2015/wordml/symex" xmlns:wpg="http://schemas.microsoft.com/office/word/2010/wordprocessingGroup" xmlns:wpi="http://schemas.microsoft.com/office/word/2010/wordprocessingInk" xmlns:wne="http://schemas.microsoft.com/office/word/2006/wordml" xmlns:wps="http://schemas.microsoft.com/office/word/2010/wordprocessingShape" mc:Ignorable="w14 w15 w16se w16cid w16 w16cex wp14">
+<w:document xmlns:wpc="http://schemas.microsoft.com/office/word/2010/wordprocessingCanvas" xmlns:cx="http://schemas.microsoft.com/office/drawing/2014/chartex" xmlns:cx1="http://schemas.microsoft.com/office/drawing/2015/9/8/chartex" xmlns:cx2="http://schemas.microsoft.com/office/drawing/2015/10/21/chartex" xmlns:cx3="http://schemas.microsoft.com/office/drawing/2016/5/9/chartex" xmlns:cx4="http://schemas.microsoft.com/office/drawing/2016/5/10/chartex" xmlns:cx5="http://schemas.microsoft.com/office/drawing/2016/5/11/chartex" xmlns:cx6="http://schemas.microsoft.com/office/drawing/2016/5/12/chartex" xmlns:cx7="http://schemas.microsoft.com/office/drawing/2016/5/13/chartex" xmlns:cx8="http://schemas.microsoft.com/office/drawing/2016/5/14/chartex" xmlns:mc="http://schemas.openxmlformats.org/markup-compatibility/2006" xmlns:aink="http://schemas.microsoft.com/office/drawing/2016/ink" xmlns:am3d="http://schemas.microsoft.com/office/drawing/2017/model3d" xmlns:o="urn:schemas-microsoft-com:office:office" xmlns:r="http://schemas.openxmlformats.org/officeDocument/2006/relationships" xmlns:m="http://schemas.openxmlformats.org/officeDocument/2006/math" xmlns:v="urn:schemas-microsoft-com:vml" xmlns:wp14="http://schemas.microsoft.com/office/word/2010/wordprocessingDrawing" xmlns:wp="http://schemas.openxmlformats.org/drawingml/2006/wordprocessingDrawing" xmlns:w10="urn:schemas-microsoft-com:office:word" xmlns:w="http://schemas.openxmlformats.org/wordprocessingml/2006/main" xmlns:w14="http://schemas.microsoft.com/office/word/2010/wordml" xmlns:w15="http://schemas.microsoft.com/office/word/2012/wordml" xmlns:w16cid="http://schemas.microsoft.com/office/word/2016/wordml/cid" xmlns:w16se="http://schemas.microsoft.com/office/word/2015/wordml/symex" xmlns:wpg="http://schemas.microsoft.com/office/word/2010/wordprocessingGroup" xmlns:wpi="http://schemas.microsoft.com/office/word/2010/wordprocessingInk" xmlns:wne="http://schemas.microsoft.com/office/word/2006/wordml" xmlns:wps="http://schemas.microsoft.com/office/word/2010/wordprocessingShape" mc:Ignorable="w14 w15 w16se w16cid wp14">
   <w:body>
     <w:p>
       <w:pPr>
@@ -579,7 +579,7 @@
                     </wp:inline>
                   </w:drawing>
                 </mc:Choice>
-                <mc:Fallback>
+                <mc:Fallback xmlns:w16="http://schemas.microsoft.com/office/word/2018/wordml" xmlns:w16cex="http://schemas.microsoft.com/office/word/2018/wordml/cex">
                   <w:pict>
                     <v:group w14:anchorId="61E3AF92" id="Group 5" o:spid="_x0000_s1026" alt="Tip icon" style="width:11.15pt;height:11.15pt;mso-position-horizontal-relative:char;mso-position-vertical-relative:line" coordsize="141605,141605" o:gfxdata="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">
                       <v:rect id="Rectangle 17" o:spid="_x0000_s1027" alt="Blue rectangle" style="position:absolute;width:141605;height:141605;visibility:visible;mso-wrap-style:square;v-text-anchor:top" o:gfxdata="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" fillcolor="#2f5496 [2404]" stroked="f" strokeweight="0"/>
@@ -1712,7 +1712,7 @@
                     </wp:inline>
                   </w:drawing>
                 </mc:Choice>
-                <mc:Fallback>
+                <mc:Fallback xmlns:w16="http://schemas.microsoft.com/office/word/2018/wordml" xmlns:w16cex="http://schemas.microsoft.com/office/word/2018/wordml/cex">
                   <w:pict>
                     <v:group w14:anchorId="61FB1788" id="Group 5" o:spid="_x0000_s1026" alt="Tip icon" style="width:11.15pt;height:11.15pt;mso-position-horizontal-relative:char;mso-position-vertical-relative:line" coordsize="141605,141605" o:gfxdata="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">
                       <v:rect id="Rectangle 12" o:spid="_x0000_s1027" alt="Blue rectangle" style="position:absolute;width:141605;height:141605;visibility:visible;mso-wrap-style:square;v-text-anchor:top" o:gfxdata="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" fillcolor="#2f5496 [2404]" stroked="f" strokeweight="0"/>
@@ -2705,7 +2705,7 @@
                     </wp:inline>
                   </w:drawing>
                 </mc:Choice>
-                <mc:Fallback>
+                <mc:Fallback xmlns:w16="http://schemas.microsoft.com/office/word/2018/wordml" xmlns:w16cex="http://schemas.microsoft.com/office/word/2018/wordml/cex">
                   <w:pict>
                     <v:group w14:anchorId="06623C1E" id="Group 5" o:spid="_x0000_s1026" alt="Tip icon" style="width:11.15pt;height:11.15pt;mso-position-horizontal-relative:char;mso-position-vertical-relative:line" coordsize="141605,141605" o:gfxdata="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">
                       <v:rect id="Rectangle 3" o:spid="_x0000_s1027" alt="Blue rectangle" style="position:absolute;width:141605;height:141605;visibility:visible;mso-wrap-style:square;v-text-anchor:top" o:gfxdata="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" fillcolor="#2f5496 [2404]" stroked="f" strokeweight="0"/>
@@ -2879,7 +2879,27 @@
           <w:iCs w:val="0"/>
           <w:color w:val="1F3864" w:themeColor="accent1" w:themeShade="80"/>
         </w:rPr>
-        <w:t>Send SVES/QURY for all members on monthly list of SSI and/or RSDI recipients.</w:t>
+        <w:t xml:space="preserve">Send SVES/QURY for all members on monthly list of </w:t>
+      </w:r>
+      <w:proofErr w:type="gramStart"/>
+      <w:r>
+        <w:rPr>
+          <w:rStyle w:val="IntenseEmphasis"/>
+          <w:i w:val="0"/>
+          <w:iCs w:val="0"/>
+          <w:color w:val="1F3864" w:themeColor="accent1" w:themeShade="80"/>
+        </w:rPr>
+        <w:t>SSI</w:t>
+      </w:r>
+      <w:proofErr w:type="gramEnd"/>
+      <w:r>
+        <w:rPr>
+          <w:rStyle w:val="IntenseEmphasis"/>
+          <w:i w:val="0"/>
+          <w:iCs w:val="0"/>
+          <w:color w:val="1F3864" w:themeColor="accent1" w:themeShade="80"/>
+        </w:rPr>
+        <w:t xml:space="preserve"> and/or RSDI recipients.</w:t>
       </w:r>
     </w:p>
     <w:p>
@@ -3809,7 +3829,7 @@
                     </wp:inline>
                   </w:drawing>
                 </mc:Choice>
-                <mc:Fallback>
+                <mc:Fallback xmlns:w16="http://schemas.microsoft.com/office/word/2018/wordml" xmlns:w16cex="http://schemas.microsoft.com/office/word/2018/wordml/cex">
                   <w:pict>
                     <v:group w14:anchorId="1B50ED16" id="Group 5" o:spid="_x0000_s1026" alt="Tip icon" style="width:11.15pt;height:11.15pt;mso-position-horizontal-relative:char;mso-position-vertical-relative:line" coordsize="141605,141605" o:gfxdata="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">
                       <v:rect id="Rectangle 21" o:spid="_x0000_s1027" alt="Blue rectangle" style="position:absolute;width:141605;height:141605;visibility:visible;mso-wrap-style:square;v-text-anchor:top" o:gfxdata="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" fillcolor="#2f5496 [2404]" stroked="f" strokeweight="0"/>
@@ -4332,14 +4352,25 @@
         </w:rPr>
         <w:t xml:space="preserve"> </w:t>
       </w:r>
-      <w:r>
-        <w:rPr>
-          <w:rStyle w:val="IntenseEmphasis"/>
-          <w:i w:val="0"/>
-          <w:iCs w:val="0"/>
-          <w:color w:val="1F3864" w:themeColor="accent1" w:themeShade="80"/>
-        </w:rPr>
-        <w:t>make reference that an "IEVS" match or a dated TPQY response is in</w:t>
+      <w:proofErr w:type="gramStart"/>
+      <w:r>
+        <w:rPr>
+          <w:rStyle w:val="IntenseEmphasis"/>
+          <w:i w:val="0"/>
+          <w:iCs w:val="0"/>
+          <w:color w:val="1F3864" w:themeColor="accent1" w:themeShade="80"/>
+        </w:rPr>
+        <w:t>make reference</w:t>
+      </w:r>
+      <w:proofErr w:type="gramEnd"/>
+      <w:r>
+        <w:rPr>
+          <w:rStyle w:val="IntenseEmphasis"/>
+          <w:i w:val="0"/>
+          <w:iCs w:val="0"/>
+          <w:color w:val="1F3864" w:themeColor="accent1" w:themeShade="80"/>
+        </w:rPr>
+        <w:t xml:space="preserve"> that an "IEVS" match or a dated TPQY response is in</w:t>
       </w:r>
       <w:r>
         <w:rPr>
@@ -5046,7 +5077,7 @@
                     </wp:inline>
                   </w:drawing>
                 </mc:Choice>
-                <mc:Fallback>
+                <mc:Fallback xmlns:w16="http://schemas.microsoft.com/office/word/2018/wordml" xmlns:w16cex="http://schemas.microsoft.com/office/word/2018/wordml/cex">
                   <w:pict>
                     <v:group w14:anchorId="4C30B6F4" id="Group 5" o:spid="_x0000_s1026" alt="Tip icon" style="width:11.15pt;height:11.15pt;mso-position-horizontal-relative:char;mso-position-vertical-relative:line" coordsize="141605,141605" o:gfxdata="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">
                       <v:rect id="Rectangle 24" o:spid="_x0000_s1027" alt="Blue rectangle" style="position:absolute;width:141605;height:141605;visibility:visible;mso-wrap-style:square;v-text-anchor:top" o:gfxdata="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" fillcolor="#2f5496 [2404]" stroked="f" strokeweight="0"/>
@@ -5212,14 +5243,25 @@
         </w:rPr>
         <w:t xml:space="preserve">a list of </w:t>
       </w:r>
-      <w:r>
-        <w:rPr>
-          <w:rStyle w:val="IntenseEmphasis"/>
-          <w:i w:val="0"/>
-          <w:iCs w:val="0"/>
-          <w:color w:val="1F3864" w:themeColor="accent1" w:themeShade="80"/>
-        </w:rPr>
-        <w:t>SSI and RSDI recipients who have recertifications. After a lengthy testing period, we will need staff identified who can run these processes ongoing. That person will need to have production access, and production will need to be available for a large section of the day for several days of the month.</w:t>
+      <w:proofErr w:type="gramStart"/>
+      <w:r>
+        <w:rPr>
+          <w:rStyle w:val="IntenseEmphasis"/>
+          <w:i w:val="0"/>
+          <w:iCs w:val="0"/>
+          <w:color w:val="1F3864" w:themeColor="accent1" w:themeShade="80"/>
+        </w:rPr>
+        <w:t>SSI</w:t>
+      </w:r>
+      <w:proofErr w:type="gramEnd"/>
+      <w:r>
+        <w:rPr>
+          <w:rStyle w:val="IntenseEmphasis"/>
+          <w:i w:val="0"/>
+          <w:iCs w:val="0"/>
+          <w:color w:val="1F3864" w:themeColor="accent1" w:themeShade="80"/>
+        </w:rPr>
+        <w:t xml:space="preserve"> and RSDI recipients who have recertifications. After a lengthy testing period, we will need staff identified who can run these processes ongoing. That person will need to have production access, and production will need to be available for a large section of the day for several days of the month.</w:t>
       </w:r>
       <w:r>
         <w:rPr>
@@ -5807,7 +5849,7 @@
                     </wp:inline>
                   </w:drawing>
                 </mc:Choice>
-                <mc:Fallback>
+                <mc:Fallback xmlns:w16="http://schemas.microsoft.com/office/word/2018/wordml" xmlns:w16cex="http://schemas.microsoft.com/office/word/2018/wordml/cex">
                   <w:pict>
                     <v:group w14:anchorId="2E530736" id="Group 5" o:spid="_x0000_s1026" alt="Tip icon" style="width:11.15pt;height:11.15pt;mso-position-horizontal-relative:char;mso-position-vertical-relative:line" coordsize="141605,141605" o:gfxdata="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">
                       <v:rect id="Rectangle 9" o:spid="_x0000_s1027" alt="Blue rectangle" style="position:absolute;width:141605;height:141605;visibility:visible;mso-wrap-style:square;v-text-anchor:top" o:gfxdata="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" fillcolor="#2f5496 [2404]" stroked="f" strokeweight="0"/>
@@ -6868,7 +6910,7 @@
                     </wp:inline>
                   </w:drawing>
                 </mc:Choice>
-                <mc:Fallback>
+                <mc:Fallback xmlns:w16="http://schemas.microsoft.com/office/word/2018/wordml" xmlns:w16cex="http://schemas.microsoft.com/office/word/2018/wordml/cex">
                   <w:pict>
                     <v:group w14:anchorId="6CFC882E" id="Group 5" o:spid="_x0000_s1026" alt="Tip icon" style="width:11.15pt;height:11.15pt;mso-position-horizontal-relative:char;mso-position-vertical-relative:line" coordsize="141605,141605" o:gfxdata="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">
                       <v:rect id="Rectangle 27" o:spid="_x0000_s1027" alt="Blue rectangle" style="position:absolute;width:141605;height:141605;visibility:visible;mso-wrap-style:square;v-text-anchor:top" o:gfxdata="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" fillcolor="#2f5496 [2404]" stroked="f" strokeweight="0"/>
@@ -8496,7 +8538,7 @@
                     </wp:inline>
                   </w:drawing>
                 </mc:Choice>
-                <mc:Fallback>
+                <mc:Fallback xmlns:w16="http://schemas.microsoft.com/office/word/2018/wordml" xmlns:w16cex="http://schemas.microsoft.com/office/word/2018/wordml/cex">
                   <w:pict>
                     <v:group w14:anchorId="67B64A99" id="Group 5" o:spid="_x0000_s1026" alt="Tip icon" style="width:11.15pt;height:11.15pt;mso-position-horizontal-relative:char;mso-position-vertical-relative:line" coordsize="141605,141605" o:gfxdata="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">
                       <v:rect id="Rectangle 6" o:spid="_x0000_s1027" alt="Blue rectangle" style="position:absolute;width:141605;height:141605;visibility:visible;mso-wrap-style:square;v-text-anchor:top" o:gfxdata="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" fillcolor="#2f5496 [2404]" stroked="f" strokeweight="0"/>
@@ -9652,7 +9694,7 @@
                     </wp:inline>
                   </w:drawing>
                 </mc:Choice>
-                <mc:Fallback>
+                <mc:Fallback xmlns:w16="http://schemas.microsoft.com/office/word/2018/wordml" xmlns:w16cex="http://schemas.microsoft.com/office/word/2018/wordml/cex">
                   <w:pict>
                     <v:group w14:anchorId="4C5CDAB0" id="Group 5" o:spid="_x0000_s1026" alt="Tip icon" style="width:11.15pt;height:11.15pt;mso-position-horizontal-relative:char;mso-position-vertical-relative:line" coordsize="141605,141605" o:gfxdata="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">
                       <v:rect id="Rectangle 33" o:spid="_x0000_s1027" alt="Blue rectangle" style="position:absolute;width:141605;height:141605;visibility:visible;mso-wrap-style:square;v-text-anchor:top" o:gfxdata="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" fillcolor="#2f5496 [2404]" stroked="f" strokeweight="0"/>
@@ -10463,7 +10505,7 @@
                     </wp:inline>
                   </w:drawing>
                 </mc:Choice>
-                <mc:Fallback>
+                <mc:Fallback xmlns:w16="http://schemas.microsoft.com/office/word/2018/wordml" xmlns:w16cex="http://schemas.microsoft.com/office/word/2018/wordml/cex">
                   <w:pict>
                     <v:group w14:anchorId="3D6F4EC4" id="Group 5" o:spid="_x0000_s1026" alt="Tip icon" style="width:11.15pt;height:11.15pt;mso-position-horizontal-relative:char;mso-position-vertical-relative:line" coordsize="141605,141605" o:gfxdata="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">
                       <v:rect id="Rectangle 15" o:spid="_x0000_s1027" alt="Blue rectangle" style="position:absolute;width:141605;height:141605;visibility:visible;mso-wrap-style:square;v-text-anchor:top" o:gfxdata="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" fillcolor="#2f5496 [2404]" stroked="f" strokeweight="0"/>
@@ -10544,6 +10586,7 @@
           <w:szCs w:val="22"/>
         </w:rPr>
       </w:pPr>
+      <w:bookmarkStart w:id="0" w:name="_GoBack"/>
       <w:r>
         <w:rPr>
           <w:rStyle w:val="IntenseEmphasis"/>
@@ -10574,13 +10617,14 @@
             <v:path o:extrusionok="f" gradientshapeok="t" o:connecttype="rect"/>
             <o:lock v:ext="edit" aspectratio="t"/>
           </v:shapetype>
-          <v:shape id="_x0000_i1025" type="#_x0000_t75" alt="Microsoft Office Signature Line..." style="width:192pt;height:96.05pt">
+          <v:shape id="_x0000_i1025" type="#_x0000_t75" alt="Microsoft Office Signature Line..." style="width:192.05pt;height:96.05pt">
             <v:imagedata r:id="rId25" o:title=""/>
             <o:lock v:ext="edit" ungrouping="t" rotation="t" cropping="t" verticies="t" text="t" grouping="t"/>
             <o:signatureline v:ext="edit" id="{587B8861-BD82-40BE-B658-C6F112D60A11}" provid="{00000000-0000-0000-0000-000000000000}" o:suggestedsigner="First Name, Last Name" o:suggestedsigner2="Title" o:signinginstructions="Before signing this document, verify that the content you are signing is correct." allowcomments="t" signinginstructionsset="t" issignatureline="t"/>
           </v:shape>
         </w:pict>
       </w:r>
+      <w:bookmarkEnd w:id="0"/>
     </w:p>
     <w:sectPr>
       <w:headerReference w:type="default" r:id="rId26"/>
@@ -10595,7 +10639,7 @@
 </file>
 
 <file path=word/endnotes.xml><?xml version="1.0" encoding="utf-8"?>
-<w:endnotes xmlns:wpc="http://schemas.microsoft.com/office/word/2010/wordprocessingCanvas" xmlns:cx="http://schemas.microsoft.com/office/drawing/2014/chartex" xmlns:cx1="http://schemas.microsoft.com/office/drawing/2015/9/8/chartex" xmlns:cx2="http://schemas.microsoft.com/office/drawing/2015/10/21/chartex" xmlns:cx3="http://schemas.microsoft.com/office/drawing/2016/5/9/chartex" xmlns:cx4="http://schemas.microsoft.com/office/drawing/2016/5/10/chartex" xmlns:cx5="http://schemas.microsoft.com/office/drawing/2016/5/11/chartex" xmlns:cx6="http://schemas.microsoft.com/office/drawing/2016/5/12/chartex" xmlns:cx7="http://schemas.microsoft.com/office/drawing/2016/5/13/chartex" xmlns:cx8="http://schemas.microsoft.com/office/drawing/2016/5/14/chartex" xmlns:mc="http://schemas.openxmlformats.org/markup-compatibility/2006" xmlns:aink="http://schemas.microsoft.com/office/drawing/2016/ink" xmlns:am3d="http://schemas.microsoft.com/office/drawing/2017/model3d" xmlns:o="urn:schemas-microsoft-com:office:office" xmlns:r="http://schemas.openxmlformats.org/officeDocument/2006/relationships" xmlns:m="http://schemas.openxmlformats.org/officeDocument/2006/math" xmlns:v="urn:schemas-microsoft-com:vml" xmlns:wp14="http://schemas.microsoft.com/office/word/2010/wordprocessingDrawing" xmlns:wp="http://schemas.openxmlformats.org/drawingml/2006/wordprocessingDrawing" xmlns:w10="urn:schemas-microsoft-com:office:word" xmlns:w="http://schemas.openxmlformats.org/wordprocessingml/2006/main" xmlns:w14="http://schemas.microsoft.com/office/word/2010/wordml" xmlns:w15="http://schemas.microsoft.com/office/word/2012/wordml" xmlns:w16cex="http://schemas.microsoft.com/office/word/2018/wordml/cex" xmlns:w16cid="http://schemas.microsoft.com/office/word/2016/wordml/cid" xmlns:w16="http://schemas.microsoft.com/office/word/2018/wordml" xmlns:w16se="http://schemas.microsoft.com/office/word/2015/wordml/symex" xmlns:wpg="http://schemas.microsoft.com/office/word/2010/wordprocessingGroup" xmlns:wpi="http://schemas.microsoft.com/office/word/2010/wordprocessingInk" xmlns:wne="http://schemas.microsoft.com/office/word/2006/wordml" xmlns:wps="http://schemas.microsoft.com/office/word/2010/wordprocessingShape" mc:Ignorable="w14 w15 w16se w16cid w16 w16cex wp14">
+<w:endnotes xmlns:wpc="http://schemas.microsoft.com/office/word/2010/wordprocessingCanvas" xmlns:cx="http://schemas.microsoft.com/office/drawing/2014/chartex" xmlns:cx1="http://schemas.microsoft.com/office/drawing/2015/9/8/chartex" xmlns:cx2="http://schemas.microsoft.com/office/drawing/2015/10/21/chartex" xmlns:cx3="http://schemas.microsoft.com/office/drawing/2016/5/9/chartex" xmlns:cx4="http://schemas.microsoft.com/office/drawing/2016/5/10/chartex" xmlns:cx5="http://schemas.microsoft.com/office/drawing/2016/5/11/chartex" xmlns:cx6="http://schemas.microsoft.com/office/drawing/2016/5/12/chartex" xmlns:cx7="http://schemas.microsoft.com/office/drawing/2016/5/13/chartex" xmlns:cx8="http://schemas.microsoft.com/office/drawing/2016/5/14/chartex" xmlns:mc="http://schemas.openxmlformats.org/markup-compatibility/2006" xmlns:aink="http://schemas.microsoft.com/office/drawing/2016/ink" xmlns:am3d="http://schemas.microsoft.com/office/drawing/2017/model3d" xmlns:o="urn:schemas-microsoft-com:office:office" xmlns:r="http://schemas.openxmlformats.org/officeDocument/2006/relationships" xmlns:m="http://schemas.openxmlformats.org/officeDocument/2006/math" xmlns:v="urn:schemas-microsoft-com:vml" xmlns:wp14="http://schemas.microsoft.com/office/word/2010/wordprocessingDrawing" xmlns:wp="http://schemas.openxmlformats.org/drawingml/2006/wordprocessingDrawing" xmlns:w10="urn:schemas-microsoft-com:office:word" xmlns:w="http://schemas.openxmlformats.org/wordprocessingml/2006/main" xmlns:w14="http://schemas.microsoft.com/office/word/2010/wordml" xmlns:w15="http://schemas.microsoft.com/office/word/2012/wordml" xmlns:w16cid="http://schemas.microsoft.com/office/word/2016/wordml/cid" xmlns:w16se="http://schemas.microsoft.com/office/word/2015/wordml/symex" xmlns:wpg="http://schemas.microsoft.com/office/word/2010/wordprocessingGroup" xmlns:wpi="http://schemas.microsoft.com/office/word/2010/wordprocessingInk" xmlns:wne="http://schemas.microsoft.com/office/word/2006/wordml" xmlns:wps="http://schemas.microsoft.com/office/word/2010/wordprocessingShape" mc:Ignorable="w14 w15 w16se w16cid wp14">
   <w:endnote w:type="separator" w:id="-1">
     <w:p>
       <w:pPr>
@@ -10620,7 +10664,7 @@
 </file>
 
 <file path=word/footer1.xml><?xml version="1.0" encoding="utf-8"?>
-<w:ftr xmlns:wpc="http://schemas.microsoft.com/office/word/2010/wordprocessingCanvas" xmlns:cx="http://schemas.microsoft.com/office/drawing/2014/chartex" xmlns:cx1="http://schemas.microsoft.com/office/drawing/2015/9/8/chartex" xmlns:cx2="http://schemas.microsoft.com/office/drawing/2015/10/21/chartex" xmlns:cx3="http://schemas.microsoft.com/office/drawing/2016/5/9/chartex" xmlns:cx4="http://schemas.microsoft.com/office/drawing/2016/5/10/chartex" xmlns:cx5="http://schemas.microsoft.com/office/drawing/2016/5/11/chartex" xmlns:cx6="http://schemas.microsoft.com/office/drawing/2016/5/12/chartex" xmlns:cx7="http://schemas.microsoft.com/office/drawing/2016/5/13/chartex" xmlns:cx8="http://schemas.microsoft.com/office/drawing/2016/5/14/chartex" xmlns:mc="http://schemas.openxmlformats.org/markup-compatibility/2006" xmlns:aink="http://schemas.microsoft.com/office/drawing/2016/ink" xmlns:am3d="http://schemas.microsoft.com/office/drawing/2017/model3d" xmlns:o="urn:schemas-microsoft-com:office:office" xmlns:r="http://schemas.openxmlformats.org/officeDocument/2006/relationships" xmlns:m="http://schemas.openxmlformats.org/officeDocument/2006/math" xmlns:v="urn:schemas-microsoft-com:vml" xmlns:wp14="http://schemas.microsoft.com/office/word/2010/wordprocessingDrawing" xmlns:wp="http://schemas.openxmlformats.org/drawingml/2006/wordprocessingDrawing" xmlns:w10="urn:schemas-microsoft-com:office:word" xmlns:w="http://schemas.openxmlformats.org/wordprocessingml/2006/main" xmlns:w14="http://schemas.microsoft.com/office/word/2010/wordml" xmlns:w15="http://schemas.microsoft.com/office/word/2012/wordml" xmlns:w16cex="http://schemas.microsoft.com/office/word/2018/wordml/cex" xmlns:w16cid="http://schemas.microsoft.com/office/word/2016/wordml/cid" xmlns:w16="http://schemas.microsoft.com/office/word/2018/wordml" xmlns:w16se="http://schemas.microsoft.com/office/word/2015/wordml/symex" xmlns:wpg="http://schemas.microsoft.com/office/word/2010/wordprocessingGroup" xmlns:wpi="http://schemas.microsoft.com/office/word/2010/wordprocessingInk" xmlns:wne="http://schemas.microsoft.com/office/word/2006/wordml" xmlns:wps="http://schemas.microsoft.com/office/word/2010/wordprocessingShape" mc:Ignorable="w14 w15 w16se w16cid w16 w16cex wp14">
+<w:ftr xmlns:wpc="http://schemas.microsoft.com/office/word/2010/wordprocessingCanvas" xmlns:cx="http://schemas.microsoft.com/office/drawing/2014/chartex" xmlns:cx1="http://schemas.microsoft.com/office/drawing/2015/9/8/chartex" xmlns:cx2="http://schemas.microsoft.com/office/drawing/2015/10/21/chartex" xmlns:cx3="http://schemas.microsoft.com/office/drawing/2016/5/9/chartex" xmlns:cx4="http://schemas.microsoft.com/office/drawing/2016/5/10/chartex" xmlns:cx5="http://schemas.microsoft.com/office/drawing/2016/5/11/chartex" xmlns:cx6="http://schemas.microsoft.com/office/drawing/2016/5/12/chartex" xmlns:cx7="http://schemas.microsoft.com/office/drawing/2016/5/13/chartex" xmlns:cx8="http://schemas.microsoft.com/office/drawing/2016/5/14/chartex" xmlns:mc="http://schemas.openxmlformats.org/markup-compatibility/2006" xmlns:aink="http://schemas.microsoft.com/office/drawing/2016/ink" xmlns:am3d="http://schemas.microsoft.com/office/drawing/2017/model3d" xmlns:o="urn:schemas-microsoft-com:office:office" xmlns:r="http://schemas.openxmlformats.org/officeDocument/2006/relationships" xmlns:m="http://schemas.openxmlformats.org/officeDocument/2006/math" xmlns:v="urn:schemas-microsoft-com:vml" xmlns:wp14="http://schemas.microsoft.com/office/word/2010/wordprocessingDrawing" xmlns:wp="http://schemas.openxmlformats.org/drawingml/2006/wordprocessingDrawing" xmlns:w10="urn:schemas-microsoft-com:office:word" xmlns:w="http://schemas.openxmlformats.org/wordprocessingml/2006/main" xmlns:w14="http://schemas.microsoft.com/office/word/2010/wordml" xmlns:w15="http://schemas.microsoft.com/office/word/2012/wordml" xmlns:w16cid="http://schemas.microsoft.com/office/word/2016/wordml/cid" xmlns:w16se="http://schemas.microsoft.com/office/word/2015/wordml/symex" xmlns:wpg="http://schemas.microsoft.com/office/word/2010/wordprocessingGroup" xmlns:wpi="http://schemas.microsoft.com/office/word/2010/wordprocessingInk" xmlns:wne="http://schemas.microsoft.com/office/word/2006/wordml" xmlns:wps="http://schemas.microsoft.com/office/word/2010/wordprocessingShape" mc:Ignorable="w14 w15 w16se w16cid wp14">
   <w:p>
     <w:pPr>
       <w:pStyle w:val="Footer"/>
@@ -10666,7 +10710,7 @@
 </file>
 
 <file path=word/footnotes.xml><?xml version="1.0" encoding="utf-8"?>
-<w:footnotes xmlns:wpc="http://schemas.microsoft.com/office/word/2010/wordprocessingCanvas" xmlns:cx="http://schemas.microsoft.com/office/drawing/2014/chartex" xmlns:cx1="http://schemas.microsoft.com/office/drawing/2015/9/8/chartex" xmlns:cx2="http://schemas.microsoft.com/office/drawing/2015/10/21/chartex" xmlns:cx3="http://schemas.microsoft.com/office/drawing/2016/5/9/chartex" xmlns:cx4="http://schemas.microsoft.com/office/drawing/2016/5/10/chartex" xmlns:cx5="http://schemas.microsoft.com/office/drawing/2016/5/11/chartex" xmlns:cx6="http://schemas.microsoft.com/office/drawing/2016/5/12/chartex" xmlns:cx7="http://schemas.microsoft.com/office/drawing/2016/5/13/chartex" xmlns:cx8="http://schemas.microsoft.com/office/drawing/2016/5/14/chartex" xmlns:mc="http://schemas.openxmlformats.org/markup-compatibility/2006" xmlns:aink="http://schemas.microsoft.com/office/drawing/2016/ink" xmlns:am3d="http://schemas.microsoft.com/office/drawing/2017/model3d" xmlns:o="urn:schemas-microsoft-com:office:office" xmlns:r="http://schemas.openxmlformats.org/officeDocument/2006/relationships" xmlns:m="http://schemas.openxmlformats.org/officeDocument/2006/math" xmlns:v="urn:schemas-microsoft-com:vml" xmlns:wp14="http://schemas.microsoft.com/office/word/2010/wordprocessingDrawing" xmlns:wp="http://schemas.openxmlformats.org/drawingml/2006/wordprocessingDrawing" xmlns:w10="urn:schemas-microsoft-com:office:word" xmlns:w="http://schemas.openxmlformats.org/wordprocessingml/2006/main" xmlns:w14="http://schemas.microsoft.com/office/word/2010/wordml" xmlns:w15="http://schemas.microsoft.com/office/word/2012/wordml" xmlns:w16cex="http://schemas.microsoft.com/office/word/2018/wordml/cex" xmlns:w16cid="http://schemas.microsoft.com/office/word/2016/wordml/cid" xmlns:w16="http://schemas.microsoft.com/office/word/2018/wordml" xmlns:w16se="http://schemas.microsoft.com/office/word/2015/wordml/symex" xmlns:wpg="http://schemas.microsoft.com/office/word/2010/wordprocessingGroup" xmlns:wpi="http://schemas.microsoft.com/office/word/2010/wordprocessingInk" xmlns:wne="http://schemas.microsoft.com/office/word/2006/wordml" xmlns:wps="http://schemas.microsoft.com/office/word/2010/wordprocessingShape" mc:Ignorable="w14 w15 w16se w16cid w16 w16cex wp14">
+<w:footnotes xmlns:wpc="http://schemas.microsoft.com/office/word/2010/wordprocessingCanvas" xmlns:cx="http://schemas.microsoft.com/office/drawing/2014/chartex" xmlns:cx1="http://schemas.microsoft.com/office/drawing/2015/9/8/chartex" xmlns:cx2="http://schemas.microsoft.com/office/drawing/2015/10/21/chartex" xmlns:cx3="http://schemas.microsoft.com/office/drawing/2016/5/9/chartex" xmlns:cx4="http://schemas.microsoft.com/office/drawing/2016/5/10/chartex" xmlns:cx5="http://schemas.microsoft.com/office/drawing/2016/5/11/chartex" xmlns:cx6="http://schemas.microsoft.com/office/drawing/2016/5/12/chartex" xmlns:cx7="http://schemas.microsoft.com/office/drawing/2016/5/13/chartex" xmlns:cx8="http://schemas.microsoft.com/office/drawing/2016/5/14/chartex" xmlns:mc="http://schemas.openxmlformats.org/markup-compatibility/2006" xmlns:aink="http://schemas.microsoft.com/office/drawing/2016/ink" xmlns:am3d="http://schemas.microsoft.com/office/drawing/2017/model3d" xmlns:o="urn:schemas-microsoft-com:office:office" xmlns:r="http://schemas.openxmlformats.org/officeDocument/2006/relationships" xmlns:m="http://schemas.openxmlformats.org/officeDocument/2006/math" xmlns:v="urn:schemas-microsoft-com:vml" xmlns:wp14="http://schemas.microsoft.com/office/word/2010/wordprocessingDrawing" xmlns:wp="http://schemas.openxmlformats.org/drawingml/2006/wordprocessingDrawing" xmlns:w10="urn:schemas-microsoft-com:office:word" xmlns:w="http://schemas.openxmlformats.org/wordprocessingml/2006/main" xmlns:w14="http://schemas.microsoft.com/office/word/2010/wordml" xmlns:w15="http://schemas.microsoft.com/office/word/2012/wordml" xmlns:w16cid="http://schemas.microsoft.com/office/word/2016/wordml/cid" xmlns:w16se="http://schemas.microsoft.com/office/word/2015/wordml/symex" xmlns:wpg="http://schemas.microsoft.com/office/word/2010/wordprocessingGroup" xmlns:wpi="http://schemas.microsoft.com/office/word/2010/wordprocessingInk" xmlns:wne="http://schemas.microsoft.com/office/word/2006/wordml" xmlns:wps="http://schemas.microsoft.com/office/word/2010/wordprocessingShape" mc:Ignorable="w14 w15 w16se w16cid wp14">
   <w:footnote w:type="separator" w:id="-1">
     <w:p>
       <w:pPr>
@@ -10691,7 +10735,7 @@
 </file>
 
 <file path=word/header1.xml><?xml version="1.0" encoding="utf-8"?>
-<w:hdr xmlns:wpc="http://schemas.microsoft.com/office/word/2010/wordprocessingCanvas" xmlns:cx="http://schemas.microsoft.com/office/drawing/2014/chartex" xmlns:cx1="http://schemas.microsoft.com/office/drawing/2015/9/8/chartex" xmlns:cx2="http://schemas.microsoft.com/office/drawing/2015/10/21/chartex" xmlns:cx3="http://schemas.microsoft.com/office/drawing/2016/5/9/chartex" xmlns:cx4="http://schemas.microsoft.com/office/drawing/2016/5/10/chartex" xmlns:cx5="http://schemas.microsoft.com/office/drawing/2016/5/11/chartex" xmlns:cx6="http://schemas.microsoft.com/office/drawing/2016/5/12/chartex" xmlns:cx7="http://schemas.microsoft.com/office/drawing/2016/5/13/chartex" xmlns:cx8="http://schemas.microsoft.com/office/drawing/2016/5/14/chartex" xmlns:mc="http://schemas.openxmlformats.org/markup-compatibility/2006" xmlns:aink="http://schemas.microsoft.com/office/drawing/2016/ink" xmlns:am3d="http://schemas.microsoft.com/office/drawing/2017/model3d" xmlns:o="urn:schemas-microsoft-com:office:office" xmlns:r="http://schemas.openxmlformats.org/officeDocument/2006/relationships" xmlns:m="http://schemas.openxmlformats.org/officeDocument/2006/math" xmlns:v="urn:schemas-microsoft-com:vml" xmlns:wp14="http://schemas.microsoft.com/office/word/2010/wordprocessingDrawing" xmlns:wp="http://schemas.openxmlformats.org/drawingml/2006/wordprocessingDrawing" xmlns:w10="urn:schemas-microsoft-com:office:word" xmlns:w="http://schemas.openxmlformats.org/wordprocessingml/2006/main" xmlns:w14="http://schemas.microsoft.com/office/word/2010/wordml" xmlns:w15="http://schemas.microsoft.com/office/word/2012/wordml" xmlns:w16cex="http://schemas.microsoft.com/office/word/2018/wordml/cex" xmlns:w16cid="http://schemas.microsoft.com/office/word/2016/wordml/cid" xmlns:w16="http://schemas.microsoft.com/office/word/2018/wordml" xmlns:w16se="http://schemas.microsoft.com/office/word/2015/wordml/symex" xmlns:wpg="http://schemas.microsoft.com/office/word/2010/wordprocessingGroup" xmlns:wpi="http://schemas.microsoft.com/office/word/2010/wordprocessingInk" xmlns:wne="http://schemas.microsoft.com/office/word/2006/wordml" xmlns:wps="http://schemas.microsoft.com/office/word/2010/wordprocessingShape" mc:Ignorable="w14 w15 w16se w16cid w16 w16cex wp14">
+<w:hdr xmlns:wpc="http://schemas.microsoft.com/office/word/2010/wordprocessingCanvas" xmlns:cx="http://schemas.microsoft.com/office/drawing/2014/chartex" xmlns:cx1="http://schemas.microsoft.com/office/drawing/2015/9/8/chartex" xmlns:cx2="http://schemas.microsoft.com/office/drawing/2015/10/21/chartex" xmlns:cx3="http://schemas.microsoft.com/office/drawing/2016/5/9/chartex" xmlns:cx4="http://schemas.microsoft.com/office/drawing/2016/5/10/chartex" xmlns:cx5="http://schemas.microsoft.com/office/drawing/2016/5/11/chartex" xmlns:cx6="http://schemas.microsoft.com/office/drawing/2016/5/12/chartex" xmlns:cx7="http://schemas.microsoft.com/office/drawing/2016/5/13/chartex" xmlns:cx8="http://schemas.microsoft.com/office/drawing/2016/5/14/chartex" xmlns:mc="http://schemas.openxmlformats.org/markup-compatibility/2006" xmlns:aink="http://schemas.microsoft.com/office/drawing/2016/ink" xmlns:am3d="http://schemas.microsoft.com/office/drawing/2017/model3d" xmlns:o="urn:schemas-microsoft-com:office:office" xmlns:r="http://schemas.openxmlformats.org/officeDocument/2006/relationships" xmlns:m="http://schemas.openxmlformats.org/officeDocument/2006/math" xmlns:v="urn:schemas-microsoft-com:vml" xmlns:wp14="http://schemas.microsoft.com/office/word/2010/wordprocessingDrawing" xmlns:wp="http://schemas.openxmlformats.org/drawingml/2006/wordprocessingDrawing" xmlns:w10="urn:schemas-microsoft-com:office:word" xmlns:w="http://schemas.openxmlformats.org/wordprocessingml/2006/main" xmlns:w14="http://schemas.microsoft.com/office/word/2010/wordml" xmlns:w15="http://schemas.microsoft.com/office/word/2012/wordml" xmlns:w16cid="http://schemas.microsoft.com/office/word/2016/wordml/cid" xmlns:w16se="http://schemas.microsoft.com/office/word/2015/wordml/symex" xmlns:wpg="http://schemas.microsoft.com/office/word/2010/wordprocessingGroup" xmlns:wpi="http://schemas.microsoft.com/office/word/2010/wordprocessingInk" xmlns:wne="http://schemas.microsoft.com/office/word/2006/wordml" xmlns:wps="http://schemas.microsoft.com/office/word/2010/wordprocessingShape" mc:Ignorable="w14 w15 w16se w16cid wp14">
   <w:p>
     <w:pPr>
       <w:pStyle w:val="Title"/>
@@ -10928,7 +10972,7 @@
 </file>
 
 <file path=word/numbering.xml><?xml version="1.0" encoding="utf-8"?>
-<w:numbering xmlns:wpc="http://schemas.microsoft.com/office/word/2010/wordprocessingCanvas" xmlns:cx="http://schemas.microsoft.com/office/drawing/2014/chartex" xmlns:cx1="http://schemas.microsoft.com/office/drawing/2015/9/8/chartex" xmlns:cx2="http://schemas.microsoft.com/office/drawing/2015/10/21/chartex" xmlns:cx3="http://schemas.microsoft.com/office/drawing/2016/5/9/chartex" xmlns:cx4="http://schemas.microsoft.com/office/drawing/2016/5/10/chartex" xmlns:cx5="http://schemas.microsoft.com/office/drawing/2016/5/11/chartex" xmlns:cx6="http://schemas.microsoft.com/office/drawing/2016/5/12/chartex" xmlns:cx7="http://schemas.microsoft.com/office/drawing/2016/5/13/chartex" xmlns:cx8="http://schemas.microsoft.com/office/drawing/2016/5/14/chartex" xmlns:mc="http://schemas.openxmlformats.org/markup-compatibility/2006" xmlns:aink="http://schemas.microsoft.com/office/drawing/2016/ink" xmlns:am3d="http://schemas.microsoft.com/office/drawing/2017/model3d" xmlns:o="urn:schemas-microsoft-com:office:office" xmlns:r="http://schemas.openxmlformats.org/officeDocument/2006/relationships" xmlns:m="http://schemas.openxmlformats.org/officeDocument/2006/math" xmlns:v="urn:schemas-microsoft-com:vml" xmlns:wp14="http://schemas.microsoft.com/office/word/2010/wordprocessingDrawing" xmlns:wp="http://schemas.openxmlformats.org/drawingml/2006/wordprocessingDrawing" xmlns:w10="urn:schemas-microsoft-com:office:word" xmlns:w="http://schemas.openxmlformats.org/wordprocessingml/2006/main" xmlns:w14="http://schemas.microsoft.com/office/word/2010/wordml" xmlns:w15="http://schemas.microsoft.com/office/word/2012/wordml" xmlns:w16cex="http://schemas.microsoft.com/office/word/2018/wordml/cex" xmlns:w16cid="http://schemas.microsoft.com/office/word/2016/wordml/cid" xmlns:w16="http://schemas.microsoft.com/office/word/2018/wordml" xmlns:w16se="http://schemas.microsoft.com/office/word/2015/wordml/symex" xmlns:wpg="http://schemas.microsoft.com/office/word/2010/wordprocessingGroup" xmlns:wpi="http://schemas.microsoft.com/office/word/2010/wordprocessingInk" xmlns:wne="http://schemas.microsoft.com/office/word/2006/wordml" xmlns:wps="http://schemas.microsoft.com/office/word/2010/wordprocessingShape" mc:Ignorable="w14 w15 w16se w16cid w16 w16cex wp14">
+<w:numbering xmlns:wpc="http://schemas.microsoft.com/office/word/2010/wordprocessingCanvas" xmlns:cx="http://schemas.microsoft.com/office/drawing/2014/chartex" xmlns:cx1="http://schemas.microsoft.com/office/drawing/2015/9/8/chartex" xmlns:cx2="http://schemas.microsoft.com/office/drawing/2015/10/21/chartex" xmlns:cx3="http://schemas.microsoft.com/office/drawing/2016/5/9/chartex" xmlns:cx4="http://schemas.microsoft.com/office/drawing/2016/5/10/chartex" xmlns:cx5="http://schemas.microsoft.com/office/drawing/2016/5/11/chartex" xmlns:cx6="http://schemas.microsoft.com/office/drawing/2016/5/12/chartex" xmlns:cx7="http://schemas.microsoft.com/office/drawing/2016/5/13/chartex" xmlns:cx8="http://schemas.microsoft.com/office/drawing/2016/5/14/chartex" xmlns:mc="http://schemas.openxmlformats.org/markup-compatibility/2006" xmlns:aink="http://schemas.microsoft.com/office/drawing/2016/ink" xmlns:am3d="http://schemas.microsoft.com/office/drawing/2017/model3d" xmlns:o="urn:schemas-microsoft-com:office:office" xmlns:r="http://schemas.openxmlformats.org/officeDocument/2006/relationships" xmlns:m="http://schemas.openxmlformats.org/officeDocument/2006/math" xmlns:v="urn:schemas-microsoft-com:vml" xmlns:wp14="http://schemas.microsoft.com/office/word/2010/wordprocessingDrawing" xmlns:wp="http://schemas.openxmlformats.org/drawingml/2006/wordprocessingDrawing" xmlns:w10="urn:schemas-microsoft-com:office:word" xmlns:w="http://schemas.openxmlformats.org/wordprocessingml/2006/main" xmlns:w14="http://schemas.microsoft.com/office/word/2010/wordml" xmlns:w15="http://schemas.microsoft.com/office/word/2012/wordml" xmlns:w16cid="http://schemas.microsoft.com/office/word/2016/wordml/cid" xmlns:w16se="http://schemas.microsoft.com/office/word/2015/wordml/symex" xmlns:wpg="http://schemas.microsoft.com/office/word/2010/wordprocessingGroup" xmlns:wpi="http://schemas.microsoft.com/office/word/2010/wordprocessingInk" xmlns:wne="http://schemas.microsoft.com/office/word/2006/wordml" xmlns:wps="http://schemas.microsoft.com/office/word/2010/wordprocessingShape" mc:Ignorable="w14 w15 w16se w16cid wp14">
   <w:abstractNum w:abstractNumId="0" w15:restartNumberingAfterBreak="0">
     <w:nsid w:val="0AF507A8"/>
     <w:multiLevelType w:val="hybridMultilevel"/>
@@ -11784,7 +11828,7 @@
 </file>
 
 <file path=word/styles.xml><?xml version="1.0" encoding="utf-8"?>
-<w:styles xmlns:mc="http://schemas.openxmlformats.org/markup-compatibility/2006" xmlns:r="http://schemas.openxmlformats.org/officeDocument/2006/relationships" xmlns:w="http://schemas.openxmlformats.org/wordprocessingml/2006/main" xmlns:w14="http://schemas.microsoft.com/office/word/2010/wordml" xmlns:w15="http://schemas.microsoft.com/office/word/2012/wordml" xmlns:w16cex="http://schemas.microsoft.com/office/word/2018/wordml/cex" xmlns:w16cid="http://schemas.microsoft.com/office/word/2016/wordml/cid" xmlns:w16="http://schemas.microsoft.com/office/word/2018/wordml" xmlns:w16se="http://schemas.microsoft.com/office/word/2015/wordml/symex" mc:Ignorable="w14 w15 w16se w16cid w16 w16cex">
+<w:styles xmlns:mc="http://schemas.openxmlformats.org/markup-compatibility/2006" xmlns:r="http://schemas.openxmlformats.org/officeDocument/2006/relationships" xmlns:w="http://schemas.openxmlformats.org/wordprocessingml/2006/main" xmlns:w14="http://schemas.microsoft.com/office/word/2010/wordml" xmlns:w15="http://schemas.microsoft.com/office/word/2012/wordml" xmlns:w16cid="http://schemas.microsoft.com/office/word/2016/wordml/cid" xmlns:w16se="http://schemas.microsoft.com/office/word/2015/wordml/symex" mc:Ignorable="w14 w15 w16se w16cid">
   <w:docDefaults>
     <w:rPrDefault>
       <w:rPr>
@@ -12796,6 +12840,229 @@
 </a:theme>
 </file>
 
+<file path=_xmlsignatures/sig1.xml><?xml version="1.0" encoding="utf-8"?>
+<Signature xmlns="http://www.w3.org/2000/09/xmldsig#" Id="idPackageSignature">
+  <SignedInfo>
+    <CanonicalizationMethod Algorithm="http://www.w3.org/TR/2001/REC-xml-c14n-20010315"/>
+    <SignatureMethod Algorithm="http://www.w3.org/2001/04/xmldsig-more#rsa-sha256"/>
+    <Reference Type="http://www.w3.org/2000/09/xmldsig#Object" URI="#idPackageObject">
+      <DigestMethod Algorithm="http://www.w3.org/2001/04/xmlenc#sha256"/>
+      <DigestValue>QxelNLbv8xDFIU3m6viv0XHz3vw62IVGCLITJj52sAA=</DigestValue>
+    </Reference>
+    <Reference Type="http://www.w3.org/2000/09/xmldsig#Object" URI="#idOfficeObject">
+      <DigestMethod Algorithm="http://www.w3.org/2001/04/xmlenc#sha256"/>
+      <DigestValue>bYw7xTFBEXZ/0newIHgUiz4E1Nkl4iRgckkCpRHPR6g=</DigestValue>
+    </Reference>
+    <Reference Type="http://uri.etsi.org/01903#SignedProperties" URI="#idSignedProperties">
+      <Transforms>
+        <Transform Algorithm="http://www.w3.org/TR/2001/REC-xml-c14n-20010315"/>
+      </Transforms>
+      <DigestMethod Algorithm="http://www.w3.org/2001/04/xmlenc#sha256"/>
+      <DigestValue>AHu2tMJu145cYImd5lophMCqpO5uyOIVfHSnBZM+TSc=</DigestValue>
+    </Reference>
+    <Reference Type="http://www.w3.org/2000/09/xmldsig#Object" URI="#idValidSigLnImg">
+      <DigestMethod Algorithm="http://www.w3.org/2001/04/xmlenc#sha256"/>
+      <DigestValue>wxR3Pnk/A38caT6rAa8B3d99Y+ooWMIfWw/uR3hACLQ=</DigestValue>
+    </Reference>
+    <Reference Type="http://www.w3.org/2000/09/xmldsig#Object" URI="#idInvalidSigLnImg">
+      <DigestMethod Algorithm="http://www.w3.org/2001/04/xmlenc#sha256"/>
+      <DigestValue>Tt2i4B8HnVEBQ93h5sM/dhzIUng0TQRAdEdBjo8eqz4=</DigestValue>
+    </Reference>
+  </SignedInfo>
+  <SignatureValue>VaXGJNETyOuTZQBVappTMLFxmmveNKPaA/T4lM7Gi4HFmJ/ADBvvCKsJwqcKSCSjJnpNsbOGCLdU
+QzUBaEtCE8gqEFdOG7ZDjELNUHabRLWjdYIV5FFQdppo3ttoMGQtlPInHoWbOPfHQyTk+NZ0stxw
+gVFAL3XDscK3nnmWqBq2aMgl5uvNBuWeN9fMAlt6DrG1w9YN0+gym37e55PkMdpgSBJ+goxRPu9m
+JOGbCLTnK3QAk8nfGtnmOh0SKbJTD2lhL/sKxzggVTsSnz6p4xQiK4VHO1iRdBaTlDBGJa0A/jYS
+58yp7nlOeC5JWlaa66HT+UuiX1tFM7FA8SR+zQ==</SignatureValue>
+  <KeyInfo>
+    <X509Data>
+      <X509Certificate>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</X509Certificate>
+    </X509Data>
+  </KeyInfo>
+  <Object Id="idPackageObject">
+    <Manifest>
+      <Reference URI="/_rels/.rels?ContentType=application/vnd.openxmlformats-package.relationships+xml">
+        <Transforms>
+          <Transform Algorithm="http://schemas.openxmlformats.org/package/2006/RelationshipTransform">
+            <mdssi:RelationshipReference xmlns:mdssi="http://schemas.openxmlformats.org/package/2006/digital-signature" SourceId="rId1"/>
+          </Transform>
+          <Transform Algorithm="http://www.w3.org/TR/2001/REC-xml-c14n-20010315"/>
+        </Transforms>
+        <DigestMethod Algorithm="http://www.w3.org/2001/04/xmlenc#sha256"/>
+        <DigestValue>Mq3mDDWudLiaQFa1psBgLG+/en7p7r8re0MtlxnuiUI=</DigestValue>
+      </Reference>
+      <Reference URI="/word/_rels/document.xml.rels?ContentType=application/vnd.openxmlformats-package.relationships+xml">
+        <Transforms>
+          <Transform Algorithm="http://schemas.openxmlformats.org/package/2006/RelationshipTransform">
+            <mdssi:RelationshipReference xmlns:mdssi="http://schemas.openxmlformats.org/package/2006/digital-signature" SourceId="rId13"/>
+            <mdssi:RelationshipReference xmlns:mdssi="http://schemas.openxmlformats.org/package/2006/digital-signature" SourceId="rId18"/>
+            <mdssi:RelationshipReference xmlns:mdssi="http://schemas.openxmlformats.org/package/2006/digital-signature" SourceId="rId26"/>
+            <mdssi:RelationshipReference xmlns:mdssi="http://schemas.openxmlformats.org/package/2006/digital-signature" SourceId="rId21"/>
+            <mdssi:RelationshipReference xmlns:mdssi="http://schemas.openxmlformats.org/package/2006/digital-signature" SourceId="rId7"/>
+            <mdssi:RelationshipReference xmlns:mdssi="http://schemas.openxmlformats.org/package/2006/digital-signature" SourceId="rId12"/>
+            <mdssi:RelationshipReference xmlns:mdssi="http://schemas.openxmlformats.org/package/2006/digital-signature" SourceId="rId17"/>
+            <mdssi:RelationshipReference xmlns:mdssi="http://schemas.openxmlformats.org/package/2006/digital-signature" SourceId="rId25"/>
+            <mdssi:RelationshipReference xmlns:mdssi="http://schemas.openxmlformats.org/package/2006/digital-signature" SourceId="rId16"/>
+            <mdssi:RelationshipReference xmlns:mdssi="http://schemas.openxmlformats.org/package/2006/digital-signature" SourceId="rId20"/>
+            <mdssi:RelationshipReference xmlns:mdssi="http://schemas.openxmlformats.org/package/2006/digital-signature" SourceId="rId29"/>
+            <mdssi:RelationshipReference xmlns:mdssi="http://schemas.openxmlformats.org/package/2006/digital-signature" SourceId="rId6"/>
+            <mdssi:RelationshipReference xmlns:mdssi="http://schemas.openxmlformats.org/package/2006/digital-signature" SourceId="rId11"/>
+            <mdssi:RelationshipReference xmlns:mdssi="http://schemas.openxmlformats.org/package/2006/digital-signature" SourceId="rId24"/>
+            <mdssi:RelationshipReference xmlns:mdssi="http://schemas.openxmlformats.org/package/2006/digital-signature" SourceId="rId5"/>
+            <mdssi:RelationshipReference xmlns:mdssi="http://schemas.openxmlformats.org/package/2006/digital-signature" SourceId="rId15"/>
+            <mdssi:RelationshipReference xmlns:mdssi="http://schemas.openxmlformats.org/package/2006/digital-signature" SourceId="rId23"/>
+            <mdssi:RelationshipReference xmlns:mdssi="http://schemas.openxmlformats.org/package/2006/digital-signature" SourceId="rId28"/>
+            <mdssi:RelationshipReference xmlns:mdssi="http://schemas.openxmlformats.org/package/2006/digital-signature" SourceId="rId10"/>
+            <mdssi:RelationshipReference xmlns:mdssi="http://schemas.openxmlformats.org/package/2006/digital-signature" SourceId="rId19"/>
+            <mdssi:RelationshipReference xmlns:mdssi="http://schemas.openxmlformats.org/package/2006/digital-signature" SourceId="rId9"/>
+            <mdssi:RelationshipReference xmlns:mdssi="http://schemas.openxmlformats.org/package/2006/digital-signature" SourceId="rId14"/>
+            <mdssi:RelationshipReference xmlns:mdssi="http://schemas.openxmlformats.org/package/2006/digital-signature" SourceId="rId22"/>
+            <mdssi:RelationshipReference xmlns:mdssi="http://schemas.openxmlformats.org/package/2006/digital-signature" SourceId="rId27"/>
+            <mdssi:RelationshipReference xmlns:mdssi="http://schemas.openxmlformats.org/package/2006/digital-signature" SourceId="rId8"/>
+          </Transform>
+          <Transform Algorithm="http://www.w3.org/TR/2001/REC-xml-c14n-20010315"/>
+        </Transforms>
+        <DigestMethod Algorithm="http://www.w3.org/2001/04/xmlenc#sha256"/>
+        <DigestValue>GRncr+2q3tFA4NB4y2Ka4tJoauyBOA3xON9C0tQld8E=</DigestValue>
+      </Reference>
+      <Reference URI="/word/_rels/footer1.xml.rels?ContentType=application/vnd.openxmlformats-package.relationships+xml">
+        <Transforms>
+          <Transform Algorithm="http://schemas.openxmlformats.org/package/2006/RelationshipTransform">
+            <mdssi:RelationshipReference xmlns:mdssi="http://schemas.openxmlformats.org/package/2006/digital-signature" SourceId="rId1"/>
+          </Transform>
+          <Transform Algorithm="http://www.w3.org/TR/2001/REC-xml-c14n-20010315"/>
+        </Transforms>
+        <DigestMethod Algorithm="http://www.w3.org/2001/04/xmlenc#sha256"/>
+        <DigestValue>7YQVKb5SPuZA9nI4gD//KisHutt+jhGPdGJ7ohPLVrc=</DigestValue>
+      </Reference>
+      <Reference URI="/word/_rels/settings.xml.rels?ContentType=application/vnd.openxmlformats-package.relationships+xml">
+        <Transforms>
+          <Transform Algorithm="http://schemas.openxmlformats.org/package/2006/RelationshipTransform">
+            <mdssi:RelationshipReference xmlns:mdssi="http://schemas.openxmlformats.org/package/2006/digital-signature" SourceId="rId1"/>
+          </Transform>
+          <Transform Algorithm="http://www.w3.org/TR/2001/REC-xml-c14n-20010315"/>
+        </Transforms>
+        <DigestMethod Algorithm="http://www.w3.org/2001/04/xmlenc#sha256"/>
+        <DigestValue>Gp7AJ/TJkCYqT40s2J8BPFXwATCUw4Jh2llQriygbzw=</DigestValue>
+      </Reference>
+      <Reference URI="/word/document.xml?ContentType=application/vnd.openxmlformats-officedocument.wordprocessingml.document.main+xml">
+        <DigestMethod Algorithm="http://www.w3.org/2001/04/xmlenc#sha256"/>
+        <DigestValue>J5N+oFbiKaShEePYCSioPskJ/la2h4FUPkFVn0+KJgY=</DigestValue>
+      </Reference>
+      <Reference URI="/word/endnotes.xml?ContentType=application/vnd.openxmlformats-officedocument.wordprocessingml.endnotes+xml">
+        <DigestMethod Algorithm="http://www.w3.org/2001/04/xmlenc#sha256"/>
+        <DigestValue>4m4PFLGo6LInH8GEKL3y5rexjQmkctq7ThqWv/q9/R0=</DigestValue>
+      </Reference>
+      <Reference URI="/word/fontTable.xml?ContentType=application/vnd.openxmlformats-officedocument.wordprocessingml.fontTable+xml">
+        <DigestMethod Algorithm="http://www.w3.org/2001/04/xmlenc#sha256"/>
+        <DigestValue>i0K1LLOKHjHgJrS84SqbjGmkd3bP9vpcZ7OTvSglE4s=</DigestValue>
+      </Reference>
+      <Reference URI="/word/footer1.xml?ContentType=application/vnd.openxmlformats-officedocument.wordprocessingml.footer+xml">
+        <DigestMethod Algorithm="http://www.w3.org/2001/04/xmlenc#sha256"/>
+        <DigestValue>3vcUtnRnVJnqz5fAIoUraeoj5HbeZBFYPXj8TPSFR7s=</DigestValue>
+      </Reference>
+      <Reference URI="/word/footnotes.xml?ContentType=application/vnd.openxmlformats-officedocument.wordprocessingml.footnotes+xml">
+        <DigestMethod Algorithm="http://www.w3.org/2001/04/xmlenc#sha256"/>
+        <DigestValue>rwMsonOCURjpIPtixRtyhcPFqDS3meHgK9oIFIBePOM=</DigestValue>
+      </Reference>
+      <Reference URI="/word/header1.xml?ContentType=application/vnd.openxmlformats-officedocument.wordprocessingml.header+xml">
+        <DigestMethod Algorithm="http://www.w3.org/2001/04/xmlenc#sha256"/>
+        <DigestValue>vSI13V9G/qH0xQu786z4fS/8jZTMg6yxRxoEw1IhRu4=</DigestValue>
+      </Reference>
+      <Reference URI="/word/media/image1.emf?ContentType=image/x-emf">
+        <DigestMethod Algorithm="http://www.w3.org/2001/04/xmlenc#sha256"/>
+        <DigestValue>NEpBZHtORKo3ObalOTDKxsZecJbVqiAILILyNbwUu3k=</DigestValue>
+      </Reference>
+      <Reference URI="/word/numbering.xml?ContentType=application/vnd.openxmlformats-officedocument.wordprocessingml.numbering+xml">
+        <DigestMethod Algorithm="http://www.w3.org/2001/04/xmlenc#sha256"/>
+        <DigestValue>BP4CzMLeDqFIKeTOZ6zTvKY7sLvRmrro5k2NHTqiAZY=</DigestValue>
+      </Reference>
+      <Reference URI="/word/settings.xml?ContentType=application/vnd.openxmlformats-officedocument.wordprocessingml.settings+xml">
+        <DigestMethod Algorithm="http://www.w3.org/2001/04/xmlenc#sha256"/>
+        <DigestValue>H2At5ighkNlTHiOw137tt46AwsmH+c5bNkeM0rjtgsU=</DigestValue>
+      </Reference>
+      <Reference URI="/word/styles.xml?ContentType=application/vnd.openxmlformats-officedocument.wordprocessingml.styles+xml">
+        <DigestMethod Algorithm="http://www.w3.org/2001/04/xmlenc#sha256"/>
+        <DigestValue>AQXNvUVTgyWHqlhNlMp43DHQ7zjylLLmBv0Uy0rrLnQ=</DigestValue>
+      </Reference>
+      <Reference URI="/word/theme/theme1.xml?ContentType=application/vnd.openxmlformats-officedocument.theme+xml">
+        <DigestMethod Algorithm="http://www.w3.org/2001/04/xmlenc#sha256"/>
+        <DigestValue>2zZ7OPAWuQ/Xh3T5OXnVVyZrUYZF+bbXE5O99GpGlSE=</DigestValue>
+      </Reference>
+      <Reference URI="/word/webSettings.xml?ContentType=application/vnd.openxmlformats-officedocument.wordprocessingml.webSettings+xml">
+        <DigestMethod Algorithm="http://www.w3.org/2001/04/xmlenc#sha256"/>
+        <DigestValue>mj4QJq5/VqqoD/E7keT0DvHROUx+H+9VAhfGWFhm7Po=</DigestValue>
+      </Reference>
+    </Manifest>
+    <SignatureProperties>
+      <SignatureProperty Id="idSignatureTime" Target="#idPackageSignature">
+        <mdssi:SignatureTime xmlns:mdssi="http://schemas.openxmlformats.org/package/2006/digital-signature">
+          <mdssi:Format>YYYY-MM-DDThh:mm:ssTZD</mdssi:Format>
+          <mdssi:Value>2021-01-28T18:39:47Z</mdssi:Value>
+        </mdssi:SignatureTime>
+      </SignatureProperty>
+    </SignatureProperties>
+  </Object>
+  <Object Id="idOfficeObject">
+    <SignatureProperties>
+      <SignatureProperty Id="idOfficeV1Details" Target="#idPackageSignature">
+        <SignatureInfoV1 xmlns="http://schemas.microsoft.com/office/2006/digsig">
+          <SetupID>{587B8861-BD82-40BE-B658-C6F112D60A11}</SetupID>
+          <SignatureText>Jennifer Frey</SignatureText>
+          <SignatureImage/>
+          <SignatureComments/>
+          <WindowsVersion>10.0</WindowsVersion>
+          <OfficeVersion>16.0.12527/19</OfficeVersion>
+          <ApplicationVersion>16.0.12527</ApplicationVersion>
+          <Monitors>2</Monitors>
+          <HorizontalResolution>1920</HorizontalResolution>
+          <VerticalResolution>1080</VerticalResolution>
+          <ColorDepth>32</ColorDepth>
+          <SignatureProviderId>{00000000-0000-0000-0000-000000000000}</SignatureProviderId>
+          <SignatureProviderUrl/>
+          <SignatureProviderDetails>9</SignatureProviderDetails>
+          <SignatureType>2</SignatureType>
+        </SignatureInfoV1>
+      </SignatureProperty>
+    </SignatureProperties>
+  </Object>
+  <Object>
+    <xd:QualifyingProperties xmlns:xd="http://uri.etsi.org/01903/v1.3.2#" Target="#idPackageSignature">
+      <xd:SignedProperties Id="idSignedProperties">
+        <xd:SignedSignatureProperties>
+          <xd:SigningTime>2021-01-28T18:39:47Z</xd:SigningTime>
+          <xd:SigningCertificate>
+            <xd:Cert>
+              <xd:CertDigest>
+                <DigestMethod Algorithm="http://www.w3.org/2001/04/xmlenc#sha256"/>
+                <DigestValue>8ladprllGmArieqh7MiKeBBYgzRoMlbW7NkyCo5iDjE=</DigestValue>
+              </xd:CertDigest>
+              <xd:IssuerSerial>
+                <X509IssuerName>CN=IssuingB, DC=fr, DC=co, DC=hennepin, DC=mn, DC=us</X509IssuerName>
+                <X509SerialNumber>1717157775502390408103703641641972633616591187</X509SerialNumber>
+              </xd:IssuerSerial>
+            </xd:Cert>
+          </xd:SigningCertificate>
+          <xd:SignaturePolicyIdentifier>
+            <xd:SignaturePolicyImplied/>
+          </xd:SignaturePolicyIdentifier>
+        </xd:SignedSignatureProperties>
+      </xd:SignedProperties>
+      <xd:UnsignedProperties>
+        <xd:UnsignedSignatureProperties>
+          <xd:CertificateValues>
+            <xd:EncapsulatedX509Certificate>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</xd:EncapsulatedX509Certificate>
+            <xd:EncapsulatedX509Certificate>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</xd:EncapsulatedX509Certificate>
+          </xd:CertificateValues>
+        </xd:UnsignedSignatureProperties>
+      </xd:UnsignedProperties>
+    </xd:QualifyingProperties>
+  </Object>
+  <Object Id="idValidSigLnImg">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</Object>
+  <Object Id="idInvalidSigLnImg">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</Object>
+</Signature>
+</file>
+
 <file path=customXml/item1.xml><?xml version="1.0" encoding="utf-8"?>
 <?mso-contentType ?>
 <FormTemplates xmlns="http://schemas.microsoft.com/sharepoint/v3/contenttype/forms">
@@ -12806,7 +13073,12 @@
 </file>
 
 <file path=customXml/item2.xml><?xml version="1.0" encoding="utf-8"?>
-<b:Sources xmlns:b="http://schemas.openxmlformats.org/officeDocument/2006/bibliography" xmlns="http://schemas.openxmlformats.org/officeDocument/2006/bibliography" SelectedStyle="\APASixthEditionOfficeOnline.xsl" StyleName="APA" Version="6"/>
+<p:properties xmlns:p="http://schemas.microsoft.com/office/2006/metadata/properties" xmlns:xsi="http://www.w3.org/2001/XMLSchema-instance" xmlns:pc="http://schemas.microsoft.com/office/infopath/2007/PartnerControls">
+  <documentManagement>
+    <_ip_UnifiedCompliancePolicyUIAction xmlns="http://schemas.microsoft.com/sharepoint/v3" xsi:nil="true"/>
+    <_ip_UnifiedCompliancePolicyProperties xmlns="http://schemas.microsoft.com/sharepoint/v3" xsi:nil="true"/>
+  </documentManagement>
+</p:properties>
 </file>
 
 <file path=customXml/item3.xml><?xml version="1.0" encoding="utf-8"?>
@@ -13030,12 +13302,7 @@
 </file>
 
 <file path=customXml/item4.xml><?xml version="1.0" encoding="utf-8"?>
-<p:properties xmlns:p="http://schemas.microsoft.com/office/2006/metadata/properties" xmlns:xsi="http://www.w3.org/2001/XMLSchema-instance" xmlns:pc="http://schemas.microsoft.com/office/infopath/2007/PartnerControls">
-  <documentManagement>
-    <_ip_UnifiedCompliancePolicyUIAction xmlns="http://schemas.microsoft.com/sharepoint/v3" xsi:nil="true"/>
-    <_ip_UnifiedCompliancePolicyProperties xmlns="http://schemas.microsoft.com/sharepoint/v3" xsi:nil="true"/>
-  </documentManagement>
-</p:properties>
+<b:Sources xmlns:b="http://schemas.openxmlformats.org/officeDocument/2006/bibliography" xmlns="http://schemas.openxmlformats.org/officeDocument/2006/bibliography" SelectedStyle="\APASixthEditionOfficeOnline.xsl" StyleName="APA" Version="6"/>
 </file>
 
 <file path=customXml/itemProps1.xml><?xml version="1.0" encoding="utf-8"?>
@@ -13047,9 +13314,11 @@
 </file>
 
 <file path=customXml/itemProps2.xml><?xml version="1.0" encoding="utf-8"?>
-<ds:datastoreItem xmlns:ds="http://schemas.openxmlformats.org/officeDocument/2006/customXml" ds:itemID="{023A24BA-0EAD-4D4E-8A32-2A61D2F11E01}">
+<ds:datastoreItem xmlns:ds="http://schemas.openxmlformats.org/officeDocument/2006/customXml" ds:itemID="{EE48472D-1A55-4DFE-A339-720872F02B48}">
   <ds:schemaRefs>
-    <ds:schemaRef ds:uri="http://schemas.openxmlformats.org/officeDocument/2006/bibliography"/>
+    <ds:schemaRef ds:uri="http://schemas.microsoft.com/office/2006/metadata/properties"/>
+    <ds:schemaRef ds:uri="http://schemas.microsoft.com/office/infopath/2007/PartnerControls"/>
+    <ds:schemaRef ds:uri="http://schemas.microsoft.com/sharepoint/v3"/>
   </ds:schemaRefs>
 </ds:datastoreItem>
 </file>
@@ -13075,11 +13344,9 @@
 </file>
 
 <file path=customXml/itemProps4.xml><?xml version="1.0" encoding="utf-8"?>
-<ds:datastoreItem xmlns:ds="http://schemas.openxmlformats.org/officeDocument/2006/customXml" ds:itemID="{EE48472D-1A55-4DFE-A339-720872F02B48}">
+<ds:datastoreItem xmlns:ds="http://schemas.openxmlformats.org/officeDocument/2006/customXml" ds:itemID="{023A24BA-0EAD-4D4E-8A32-2A61D2F11E01}">
   <ds:schemaRefs>
-    <ds:schemaRef ds:uri="http://schemas.microsoft.com/office/2006/metadata/properties"/>
-    <ds:schemaRef ds:uri="http://schemas.microsoft.com/office/infopath/2007/PartnerControls"/>
-    <ds:schemaRef ds:uri="http://schemas.microsoft.com/sharepoint/v3"/>
+    <ds:schemaRef ds:uri="http://schemas.openxmlformats.org/officeDocument/2006/bibliography"/>
   </ds:schemaRefs>
 </ds:datastoreItem>
 </file>
</xml_diff>